<commit_message>
Quy trình nghiệp vụ Commit
Xong đặc tả, quy trình
</commit_message>
<xml_diff>
--- a/Report/Report.docx
+++ b/Report/Report.docx
@@ -2943,7 +2943,19 @@
         <w:rPr>
           <w:rFonts w:ascii="Lato" w:hAnsi="Lato" w:cs="Lato"/>
         </w:rPr>
-        <w:t xml:space="preserve">bao gồm: mã kho, địa chỉ. Mỗi kho có thể chứa nhiều sản phẩm và một sản phẩm có thể ở nhiều kho. </w:t>
+        <w:t>bao gồm: mã kho, địa chỉ</w:t>
+      </w:r>
+      <w:r>
+        <w:rPr>
+          <w:rFonts w:ascii="Lato" w:hAnsi="Lato" w:cs="Lato"/>
+        </w:rPr>
+        <w:t>, nhân viên quản lý kho</w:t>
+      </w:r>
+      <w:r>
+        <w:rPr>
+          <w:rFonts w:ascii="Lato" w:hAnsi="Lato" w:cs="Lato"/>
+        </w:rPr>
+        <w:t xml:space="preserve">. Mỗi kho có thể chứa nhiều sản phẩm và một sản phẩm có thể ở nhiều kho. </w:t>
       </w:r>
       <w:r>
         <w:rPr>
@@ -2975,13 +2987,25 @@
         <w:rPr>
           <w:rFonts w:ascii="Lato" w:hAnsi="Lato" w:cs="Lato"/>
         </w:rPr>
-        <w:t>. Các nhân viên quản lý ở các siêu thị sẽ quản lý quá trình nhập hàng từ kho đến siêu thị và xuất hàng từ siêu thị đến kho</w:t>
-      </w:r>
-      <w:r>
-        <w:rPr>
-          <w:rFonts w:ascii="Lato" w:hAnsi="Lato" w:cs="Lato"/>
-        </w:rPr>
-        <w:t>.</w:t>
+        <w:t xml:space="preserve">. </w:t>
+      </w:r>
+      <w:r>
+        <w:rPr>
+          <w:rFonts w:ascii="Lato" w:hAnsi="Lato" w:cs="Lato"/>
+        </w:rPr>
+        <w:t>Mỗi kho có đúng 1</w:t>
+      </w:r>
+      <w:r>
+        <w:rPr>
+          <w:rFonts w:ascii="Lato" w:hAnsi="Lato" w:cs="Lato"/>
+        </w:rPr>
+        <w:t xml:space="preserve"> nhân viên </w:t>
+      </w:r>
+      <w:r>
+        <w:rPr>
+          <w:rFonts w:ascii="Lato" w:hAnsi="Lato" w:cs="Lato"/>
+        </w:rPr>
+        <w:t>quản lý kho, nhân viên này sẽ quản lý quá trình nhập hàng vào kho và xuất hàng từ kho.</w:t>
       </w:r>
     </w:p>
     <w:p>
@@ -3019,25 +3043,63 @@
         <w:rPr>
           <w:rFonts w:ascii="Lato" w:hAnsi="Lato" w:cs="Lato"/>
         </w:rPr>
-        <w:t xml:space="preserve"> ở gần địa chỉ giao hàng không có sản phẩm tương ứng thì sẽ </w:t>
-      </w:r>
-      <w:r>
-        <w:rPr>
-          <w:rFonts w:ascii="Lato" w:hAnsi="Lato" w:cs="Lato"/>
-        </w:rPr>
-        <w:t xml:space="preserve">nhân viên quản lý </w:t>
-      </w:r>
-      <w:r>
-        <w:rPr>
-          <w:rFonts w:ascii="Lato" w:hAnsi="Lato" w:cs="Lato"/>
-        </w:rPr>
-        <w:t xml:space="preserve">có </w:t>
-      </w:r>
-      <w:r>
-        <w:rPr>
-          <w:rFonts w:ascii="Lato" w:hAnsi="Lato" w:cs="Lato"/>
-        </w:rPr>
-        <w:t xml:space="preserve">thể lập một </w:t>
+        <w:t xml:space="preserve"> ở gần địa chỉ giao hàng không có sản phẩm tương ứng thì</w:t>
+      </w:r>
+      <w:r>
+        <w:rPr>
+          <w:rFonts w:ascii="Lato" w:hAnsi="Lato" w:cs="Lato"/>
+        </w:rPr>
+        <w:t xml:space="preserve"> nhân viên quản lý siêu thị sẽ liên hệ với </w:t>
+      </w:r>
+      <w:r>
+        <w:rPr>
+          <w:rFonts w:ascii="Lato" w:hAnsi="Lato" w:cs="Lato"/>
+        </w:rPr>
+        <w:t xml:space="preserve">hệ thống Con Cưng. Sau đó, hệ thống Con Cưng sẽ liên hệ với các kho và yêu cầu kho xuất hàng về cho siêu thị. </w:t>
+      </w:r>
+      <w:r>
+        <w:rPr>
+          <w:rFonts w:ascii="Lato" w:hAnsi="Lato" w:cs="Lato"/>
+        </w:rPr>
+        <w:t>Nếu số lượng sản phẩm kho nào đáp ứng được yêu cầu của hệ thống, n</w:t>
+      </w:r>
+      <w:r>
+        <w:rPr>
+          <w:rFonts w:ascii="Lato" w:hAnsi="Lato" w:cs="Lato"/>
+        </w:rPr>
+        <w:t xml:space="preserve">hân viên quản lý kho </w:t>
+      </w:r>
+      <w:r>
+        <w:rPr>
+          <w:rFonts w:ascii="Lato" w:hAnsi="Lato" w:cs="Lato"/>
+        </w:rPr>
+        <w:t>sẽ</w:t>
+      </w:r>
+      <w:r>
+        <w:rPr>
+          <w:rFonts w:ascii="Lato" w:hAnsi="Lato" w:cs="Lato"/>
+        </w:rPr>
+        <w:t xml:space="preserve"> lập ra </w:t>
+      </w:r>
+      <w:r>
+        <w:rPr>
+          <w:rFonts w:ascii="Lato" w:hAnsi="Lato" w:cs="Lato"/>
+          <w:b/>
+          <w:bCs/>
+        </w:rPr>
+        <w:t>phiếu xuất hàng</w:t>
+      </w:r>
+      <w:r>
+        <w:rPr>
+          <w:rFonts w:ascii="Lato" w:hAnsi="Lato" w:cs="Lato"/>
+        </w:rPr>
+        <w:t xml:space="preserve"> để xuất đến siêu thị cần</w:t>
+      </w:r>
+      <w:r>
+        <w:rPr>
+          <w:rFonts w:ascii="Lato" w:hAnsi="Lato" w:cs="Lato"/>
+        </w:rPr>
+        <w:t xml:space="preserve">, </w:t>
       </w:r>
       <w:r>
         <w:rPr>
@@ -3067,43 +3129,25 @@
         <w:rPr>
           <w:rFonts w:ascii="Lato" w:hAnsi="Lato" w:cs="Lato"/>
         </w:rPr>
-        <w:t xml:space="preserve"> để có thể lấy hàng từ kho về, </w:t>
-      </w:r>
-      <w:r>
-        <w:rPr>
-          <w:rFonts w:ascii="Lato" w:hAnsi="Lato" w:cs="Lato"/>
-          <w:b/>
-          <w:bCs/>
-        </w:rPr>
-        <w:t xml:space="preserve">phiếu </w:t>
-      </w:r>
-      <w:r>
-        <w:rPr>
-          <w:rFonts w:ascii="Lato" w:hAnsi="Lato" w:cs="Lato"/>
-          <w:b/>
-          <w:bCs/>
-        </w:rPr>
-        <w:t>xuất</w:t>
-      </w:r>
-      <w:r>
-        <w:rPr>
-          <w:rFonts w:ascii="Lato" w:hAnsi="Lato" w:cs="Lato"/>
-          <w:b/>
-          <w:bCs/>
-        </w:rPr>
-        <w:t xml:space="preserve"> hàng</w:t>
-      </w:r>
-      <w:r>
-        <w:rPr>
-          <w:rFonts w:ascii="Lato" w:hAnsi="Lato" w:cs="Lato"/>
-        </w:rPr>
         <w:t xml:space="preserve"> bao gồm </w:t>
       </w:r>
       <w:r>
         <w:rPr>
           <w:rFonts w:ascii="Lato" w:hAnsi="Lato" w:cs="Lato"/>
         </w:rPr>
-        <w:t xml:space="preserve">mã phiếu xuất hàng, mã kho vận chuyển, ngày xuất hàng hàng, địa chỉ nơi đến và tổng số lượng nhập. Con Cưng sẽ có </w:t>
+        <w:t xml:space="preserve">mã phiếu xuất hàng, mã kho vận chuyển, ngày xuất hàng, địa chỉ nơi đến và tổng số lượng nhập. </w:t>
+      </w:r>
+      <w:r>
+        <w:rPr>
+          <w:rFonts w:ascii="Lato" w:hAnsi="Lato" w:cs="Lato"/>
+        </w:rPr>
+        <w:t>Mỗi lần xuất hàng, kho</w:t>
+      </w:r>
+      <w:r>
+        <w:rPr>
+          <w:rFonts w:ascii="Lato" w:hAnsi="Lato" w:cs="Lato"/>
+        </w:rPr>
+        <w:t xml:space="preserve"> sẽ có </w:t>
       </w:r>
       <w:r>
         <w:rPr>
@@ -3156,7 +3200,6 @@
       <w:r>
         <w:rPr>
           <w:rFonts w:ascii="Lato" w:hAnsi="Lato" w:cs="Lato"/>
-          <w:highlight w:val="yellow"/>
         </w:rPr>
         <w:t xml:space="preserve">Trong trường hợp </w:t>
       </w:r>
@@ -3165,35 +3208,42 @@
           <w:rFonts w:ascii="Lato" w:hAnsi="Lato" w:cs="Lato"/>
           <w:b/>
           <w:bCs/>
-          <w:highlight w:val="yellow"/>
         </w:rPr>
         <w:t xml:space="preserve">kho </w:t>
       </w:r>
       <w:r>
         <w:rPr>
           <w:rFonts w:ascii="Lato" w:hAnsi="Lato" w:cs="Lato"/>
-          <w:highlight w:val="yellow"/>
         </w:rPr>
         <w:t>yêu cầu nhập hàng từ các nhà cung cấp</w:t>
       </w:r>
       <w:r>
         <w:rPr>
           <w:rFonts w:ascii="Lato" w:hAnsi="Lato" w:cs="Lato"/>
-          <w:highlight w:val="yellow"/>
         </w:rPr>
         <w:t xml:space="preserve"> thì </w:t>
       </w:r>
       <w:r>
         <w:rPr>
           <w:rFonts w:ascii="Lato" w:hAnsi="Lato" w:cs="Lato"/>
-          <w:highlight w:val="yellow"/>
-        </w:rPr>
-        <w:t xml:space="preserve">nhân viên quản lý </w:t>
-      </w:r>
-      <w:r>
-        <w:rPr>
-          <w:rFonts w:ascii="Lato" w:hAnsi="Lato" w:cs="Lato"/>
-          <w:highlight w:val="yellow"/>
+        </w:rPr>
+        <w:t>nhân viên quản lý</w:t>
+      </w:r>
+      <w:r>
+        <w:rPr>
+          <w:rFonts w:ascii="Lato" w:hAnsi="Lato" w:cs="Lato"/>
+        </w:rPr>
+        <w:t xml:space="preserve"> kho</w:t>
+      </w:r>
+      <w:r>
+        <w:rPr>
+          <w:rFonts w:ascii="Lato" w:hAnsi="Lato" w:cs="Lato"/>
+        </w:rPr>
+        <w:t xml:space="preserve"> </w:t>
+      </w:r>
+      <w:r>
+        <w:rPr>
+          <w:rFonts w:ascii="Lato" w:hAnsi="Lato" w:cs="Lato"/>
         </w:rPr>
         <w:t xml:space="preserve">sẽ lập một </w:t>
       </w:r>
@@ -3202,14 +3252,12 @@
           <w:rFonts w:ascii="Lato" w:hAnsi="Lato" w:cs="Lato"/>
           <w:b/>
           <w:bCs/>
-          <w:highlight w:val="yellow"/>
         </w:rPr>
         <w:t xml:space="preserve">phiếu nhập hàng </w:t>
       </w:r>
       <w:r>
         <w:rPr>
           <w:rFonts w:ascii="Lato" w:hAnsi="Lato" w:cs="Lato"/>
-          <w:highlight w:val="yellow"/>
         </w:rPr>
         <w:t xml:space="preserve">để có thể nhập hàng về, </w:t>
       </w:r>
@@ -3218,14 +3266,12 @@
           <w:rFonts w:ascii="Lato" w:hAnsi="Lato" w:cs="Lato"/>
           <w:b/>
           <w:bCs/>
-          <w:highlight w:val="yellow"/>
         </w:rPr>
         <w:t xml:space="preserve">phiếu nhập hàng </w:t>
       </w:r>
       <w:r>
         <w:rPr>
           <w:rFonts w:ascii="Lato" w:hAnsi="Lato" w:cs="Lato"/>
-          <w:highlight w:val="yellow"/>
         </w:rPr>
         <w:t xml:space="preserve">bao gồm mã phiếu nhập hàng, kho, ngày nhập hàng, nhà cung cấp, tổng giá trị của đơn nhập hàng đó. Mỗi lần nhập hàng, kho sẽ có </w:t>
       </w:r>
@@ -3234,14 +3280,12 @@
           <w:rFonts w:ascii="Lato" w:hAnsi="Lato" w:cs="Lato"/>
           <w:b/>
           <w:bCs/>
-          <w:highlight w:val="yellow"/>
         </w:rPr>
         <w:t xml:space="preserve">chi tiết nhập hàng </w:t>
       </w:r>
       <w:r>
         <w:rPr>
           <w:rFonts w:ascii="Lato" w:hAnsi="Lato" w:cs="Lato"/>
-          <w:highlight w:val="yellow"/>
         </w:rPr>
         <w:t>bao gồm mã phiếu nhập hàng, sản phẩm, số lượng, đơn giá</w:t>
       </w:r>
@@ -3472,26 +3516,7 @@
         <w:rPr>
           <w:rFonts w:ascii="Lato" w:hAnsi="Lato" w:cs="Lato"/>
         </w:rPr>
-        <w:t xml:space="preserve">gồm có mã đơn hàng, mã khách hàng, số điện thoại, thời gian đặt hàng, thời </w:t>
-      </w:r>
-      <w:r>
-        <w:rPr>
-          <w:rFonts w:ascii="Lato" w:hAnsi="Lato" w:cs="Lato"/>
-        </w:rPr>
-        <w:lastRenderedPageBreak/>
-        <w:t xml:space="preserve">gian nhận hàng dự kiến, đơn vị vận chuyển, địa chỉ giao hàng, </w:t>
-      </w:r>
-      <w:r>
-        <w:rPr>
-          <w:rFonts w:ascii="Lato" w:hAnsi="Lato" w:cs="Lato"/>
-        </w:rPr>
-        <w:t>hình thức thanh toán</w:t>
-      </w:r>
-      <w:r>
-        <w:rPr>
-          <w:rFonts w:ascii="Lato" w:hAnsi="Lato" w:cs="Lato"/>
-        </w:rPr>
-        <w:t>, tổng sản phẩm, tổng tiền cần thanh toán, VAT. Mỗi một đơn hàng giao online</w:t>
+        <w:t>gồm có mã đơn hàng, mã khách hàng, số điện thoại, thời gian đặt hàng, thời gian nhận hàng dự kiến, đơn vị vận chuyển, địa chỉ giao hàng, hình thức thanh toán, tổng sản phẩm, tổng tiền cần thanh toán, VAT. Mỗi một đơn hàng giao online</w:t>
       </w:r>
       <w:r>
         <w:rPr>
@@ -3914,19 +3939,7 @@
         <w:rPr>
           <w:rFonts w:ascii="Lato" w:hAnsi="Lato" w:cs="Lato"/>
         </w:rPr>
-        <w:t xml:space="preserve">Trong trường hợp khách </w:t>
-      </w:r>
-      <w:r>
-        <w:rPr>
-          <w:rFonts w:ascii="Lato" w:hAnsi="Lato" w:cs="Lato"/>
-        </w:rPr>
-        <w:t>đặt hàng hộ</w:t>
-      </w:r>
-      <w:r>
-        <w:rPr>
-          <w:rFonts w:ascii="Lato" w:hAnsi="Lato" w:cs="Lato"/>
-        </w:rPr>
-        <w:t xml:space="preserve"> người khác. Mỗi một lần đặt hàng, Con Cưng sẽ lưu lại </w:t>
+        <w:t xml:space="preserve">Trong trường hợp khách đặt hàng hộ người khác. Mỗi một lần đặt hàng, Con Cưng sẽ lưu lại </w:t>
       </w:r>
       <w:r>
         <w:rPr>
@@ -3964,19 +3977,7 @@
         <w:rPr>
           <w:rFonts w:ascii="Lato" w:hAnsi="Lato" w:cs="Lato"/>
         </w:rPr>
-        <w:t xml:space="preserve">Khi tiến hàng mua hàng online, khách hàng có thể nhận </w:t>
-      </w:r>
-      <w:r>
-        <w:rPr>
-          <w:rFonts w:ascii="Lato" w:hAnsi="Lato" w:cs="Lato"/>
-        </w:rPr>
-        <w:t>được</w:t>
-      </w:r>
-      <w:r>
-        <w:rPr>
-          <w:rFonts w:ascii="Lato" w:hAnsi="Lato" w:cs="Lato"/>
-        </w:rPr>
-        <w:t xml:space="preserve"> nhiều thông báo từ Con Cưng, </w:t>
+        <w:t xml:space="preserve">Khi tiến hàng mua hàng online, khách hàng có thể nhận được nhiều thông báo từ Con Cưng, </w:t>
       </w:r>
       <w:r>
         <w:rPr>
@@ -4098,6 +4099,7 @@
           <w:sz w:val="24"/>
           <w:szCs w:val="24"/>
         </w:rPr>
+        <w:lastRenderedPageBreak/>
         <w:t xml:space="preserve">Đặt hàng - </w:t>
       </w:r>
       <w:r>
@@ -4127,7 +4129,6 @@
           <w:sz w:val="24"/>
           <w:szCs w:val="24"/>
         </w:rPr>
-        <w:lastRenderedPageBreak/>
         <w:t xml:space="preserve">Nếu là mua hàng </w:t>
       </w:r>
       <w:r>
@@ -4653,6 +4654,7 @@
           <w:sz w:val="24"/>
           <w:szCs w:val="24"/>
         </w:rPr>
+        <w:lastRenderedPageBreak/>
         <w:t xml:space="preserve">Sau khi thu ngân </w:t>
       </w:r>
       <w:r>
@@ -4699,7 +4701,6 @@
           <w:sz w:val="24"/>
           <w:szCs w:val="24"/>
         </w:rPr>
-        <w:lastRenderedPageBreak/>
         <w:t xml:space="preserve">Nhân viên sẽ xác nhận hóa đơn, chi tiết hóa đơn sẽ chuyển thành </w:t>
       </w:r>
       <w:r>
@@ -4759,23 +4760,7 @@
           <w:sz w:val="24"/>
           <w:szCs w:val="24"/>
         </w:rPr>
-        <w:t xml:space="preserve">: Siêu thị </w:t>
-      </w:r>
-      <w:r>
-        <w:rPr>
-          <w:rFonts w:ascii="Lato" w:hAnsi="Lato" w:cs="Lato"/>
-          <w:sz w:val="24"/>
-          <w:szCs w:val="24"/>
-        </w:rPr>
-        <w:t xml:space="preserve">không </w:t>
-      </w:r>
-      <w:r>
-        <w:rPr>
-          <w:rFonts w:ascii="Lato" w:hAnsi="Lato" w:cs="Lato"/>
-          <w:sz w:val="24"/>
-          <w:szCs w:val="24"/>
-        </w:rPr>
-        <w:t>đủ số lượng sản phẩm trong đơn đặt hàng</w:t>
+        <w:t>: Siêu thị không đủ số lượng sản phẩm trong đơn đặt hàng</w:t>
       </w:r>
     </w:p>
     <w:p>
@@ -4797,15 +4782,7 @@
           <w:sz w:val="24"/>
           <w:szCs w:val="24"/>
         </w:rPr>
-        <w:t xml:space="preserve">Nhân viên </w:t>
-      </w:r>
-      <w:r>
-        <w:rPr>
-          <w:rFonts w:ascii="Lato" w:hAnsi="Lato" w:cs="Lato"/>
-          <w:sz w:val="24"/>
-          <w:szCs w:val="24"/>
-        </w:rPr>
-        <w:t>quản lý sẽ thông báo lại lên cho Con Cưng. Lúc này, Con Cưng sẽ có 2 cách:</w:t>
+        <w:t>Nhân viên quản lý sẽ thông báo lại lên cho Con Cưng. Lúc này, Con Cưng sẽ có 2 cách:</w:t>
       </w:r>
     </w:p>
     <w:p>
@@ -4871,15 +4848,7 @@
           <w:sz w:val="24"/>
           <w:szCs w:val="24"/>
         </w:rPr>
-        <w:t>Con Cưng sẽ gọi điện lại cho khách hàng và thống nhất lại</w:t>
-      </w:r>
-      <w:r>
-        <w:rPr>
-          <w:rFonts w:ascii="Lato" w:hAnsi="Lato" w:cs="Lato"/>
-          <w:sz w:val="24"/>
-          <w:szCs w:val="24"/>
-        </w:rPr>
-        <w:t xml:space="preserve"> thông tin.</w:t>
+        <w:t>Con Cưng sẽ gọi điện lại cho khách hàng và thống nhất lại thông tin.</w:t>
       </w:r>
     </w:p>
     <w:p>
@@ -5343,6 +5312,7 @@
           <w:sz w:val="24"/>
           <w:szCs w:val="24"/>
         </w:rPr>
+        <w:lastRenderedPageBreak/>
         <w:t>Con Cưng</w:t>
       </w:r>
     </w:p>
@@ -5362,16 +5332,7 @@
           <w:sz w:val="24"/>
           <w:szCs w:val="24"/>
         </w:rPr>
-        <w:t xml:space="preserve">Sau khi nhận được tin nhắn của khách hàng, Con Cưng sẽ có một đội ngũ hỗ trợ trả lời tin nhắn của khách hàng và liên lạc lại với khách hàng. Trong </w:t>
-      </w:r>
-      <w:r>
-        <w:rPr>
-          <w:rFonts w:ascii="Lato" w:hAnsi="Lato" w:cs="Lato"/>
-          <w:sz w:val="24"/>
-          <w:szCs w:val="24"/>
-        </w:rPr>
-        <w:lastRenderedPageBreak/>
-        <w:t>trường hợp khách hàng làm thẻ VIP, đội ngũ sẽ xin số điện thoại khách hàng và gọi điện hướng dẫn khách hàng.</w:t>
+        <w:t>Sau khi nhận được tin nhắn của khách hàng, Con Cưng sẽ có một đội ngũ hỗ trợ trả lời tin nhắn của khách hàng và liên lạc lại với khách hàng. Trong trường hợp khách hàng làm thẻ VIP, đội ngũ sẽ xin số điện thoại khách hàng và gọi điện hướng dẫn khách hàng.</w:t>
       </w:r>
     </w:p>
     <w:p>
@@ -5400,7 +5361,6 @@
           <w:bCs/>
           <w:sz w:val="24"/>
           <w:szCs w:val="24"/>
-          <w:highlight w:val="yellow"/>
           <w:u w:val="single"/>
         </w:rPr>
       </w:pPr>
@@ -5411,9 +5371,28 @@
           <w:bCs/>
           <w:sz w:val="24"/>
           <w:szCs w:val="24"/>
-          <w:highlight w:val="yellow"/>
-        </w:rPr>
-        <w:t>Nhập và quản lý hàng hóa</w:t>
+        </w:rPr>
+        <w:t xml:space="preserve">Nhập </w:t>
+      </w:r>
+      <w:r>
+        <w:rPr>
+          <w:rFonts w:ascii="Lato" w:hAnsi="Lato" w:cs="Lato"/>
+          <w:b/>
+          <w:bCs/>
+          <w:sz w:val="24"/>
+          <w:szCs w:val="24"/>
+        </w:rPr>
+        <w:t xml:space="preserve">xuất </w:t>
+      </w:r>
+      <w:r>
+        <w:rPr>
+          <w:rFonts w:ascii="Lato" w:hAnsi="Lato" w:cs="Lato"/>
+          <w:b/>
+          <w:bCs/>
+          <w:sz w:val="24"/>
+          <w:szCs w:val="24"/>
+        </w:rPr>
+        <w:t>và quản lý hàng hóa</w:t>
       </w:r>
     </w:p>
     <w:p>
@@ -5430,17 +5409,15 @@
           <w:bCs/>
           <w:sz w:val="24"/>
           <w:szCs w:val="24"/>
-          <w:highlight w:val="yellow"/>
-        </w:rPr>
-      </w:pPr>
-      <w:r>
-        <w:rPr>
-          <w:rFonts w:ascii="Lato" w:hAnsi="Lato" w:cs="Lato"/>
-          <w:b/>
-          <w:bCs/>
-          <w:sz w:val="24"/>
-          <w:szCs w:val="24"/>
-          <w:highlight w:val="yellow"/>
+        </w:rPr>
+      </w:pPr>
+      <w:r>
+        <w:rPr>
+          <w:rFonts w:ascii="Lato" w:hAnsi="Lato" w:cs="Lato"/>
+          <w:b/>
+          <w:bCs/>
+          <w:sz w:val="24"/>
+          <w:szCs w:val="24"/>
         </w:rPr>
         <w:t>Siêu thị</w:t>
       </w:r>
@@ -5458,7 +5435,6 @@
           <w:color w:val="000000"/>
           <w:sz w:val="24"/>
           <w:szCs w:val="24"/>
-          <w:highlight w:val="yellow"/>
         </w:rPr>
       </w:pPr>
       <w:r>
@@ -5467,9 +5443,35 @@
           <w:color w:val="000000"/>
           <w:sz w:val="24"/>
           <w:szCs w:val="24"/>
-          <w:highlight w:val="yellow"/>
-        </w:rPr>
-        <w:t>Mỗi siêu thị khi thiếu sản phẩm và muốn nhập từ kho thì nhân quản lý siêu thị sẽ liên hệ với kho, sau đó kho sẽ lập ra phiếu xuất hàng để xuất hàng đến siêu thị đó</w:t>
+        </w:rPr>
+        <w:t xml:space="preserve">Mỗi siêu thị khi thiếu sản phẩm và muốn nhập từ kho thì nhân quản lý siêu thị sẽ liên hệ với </w:t>
+      </w:r>
+      <w:r>
+        <w:rPr>
+          <w:rFonts w:ascii="Lato" w:hAnsi="Lato" w:cs="Lato"/>
+          <w:color w:val="000000"/>
+          <w:sz w:val="24"/>
+          <w:szCs w:val="24"/>
+        </w:rPr>
+        <w:t>hệ thống Con Cưng</w:t>
+      </w:r>
+      <w:r>
+        <w:rPr>
+          <w:rFonts w:ascii="Lato" w:hAnsi="Lato" w:cs="Lato"/>
+          <w:color w:val="000000"/>
+          <w:sz w:val="24"/>
+          <w:szCs w:val="24"/>
+        </w:rPr>
+        <w:t xml:space="preserve">, sau đó </w:t>
+      </w:r>
+      <w:r>
+        <w:rPr>
+          <w:rFonts w:ascii="Lato" w:hAnsi="Lato" w:cs="Lato"/>
+          <w:color w:val="000000"/>
+          <w:sz w:val="24"/>
+          <w:szCs w:val="24"/>
+        </w:rPr>
+        <w:t xml:space="preserve">hệ thống sẽ liên hệ đến các kho. </w:t>
       </w:r>
     </w:p>
     <w:p>
@@ -5485,7 +5487,6 @@
           <w:color w:val="000000"/>
           <w:sz w:val="24"/>
           <w:szCs w:val="24"/>
-          <w:highlight w:val="yellow"/>
         </w:rPr>
       </w:pPr>
     </w:p>
@@ -5503,17 +5504,15 @@
           <w:bCs/>
           <w:sz w:val="24"/>
           <w:szCs w:val="24"/>
-          <w:highlight w:val="yellow"/>
-        </w:rPr>
-      </w:pPr>
-      <w:r>
-        <w:rPr>
-          <w:rFonts w:ascii="Lato" w:hAnsi="Lato" w:cs="Lato"/>
-          <w:b/>
-          <w:bCs/>
-          <w:sz w:val="24"/>
-          <w:szCs w:val="24"/>
-          <w:highlight w:val="yellow"/>
+        </w:rPr>
+      </w:pPr>
+      <w:r>
+        <w:rPr>
+          <w:rFonts w:ascii="Lato" w:hAnsi="Lato" w:cs="Lato"/>
+          <w:b/>
+          <w:bCs/>
+          <w:sz w:val="24"/>
+          <w:szCs w:val="24"/>
         </w:rPr>
         <w:t>Kho</w:t>
       </w:r>
@@ -5531,7 +5530,6 @@
           <w:color w:val="000000"/>
           <w:sz w:val="24"/>
           <w:szCs w:val="24"/>
-          <w:highlight w:val="yellow"/>
         </w:rPr>
       </w:pPr>
       <w:r>
@@ -5540,9 +5538,107 @@
           <w:color w:val="000000"/>
           <w:sz w:val="24"/>
           <w:szCs w:val="24"/>
-          <w:highlight w:val="yellow"/>
-        </w:rPr>
-        <w:t>Sau khi kho nhận được yêu cầu của siêu thị, kho sẽ tiến hành lập phiếu xuất hàng và tìm kiếm hàng hóa để xuất hàng đến siêu thị đó.</w:t>
+        </w:rPr>
+        <w:t xml:space="preserve">Sau khi kho nhận được yêu cầu của </w:t>
+      </w:r>
+      <w:r>
+        <w:rPr>
+          <w:rFonts w:ascii="Lato" w:hAnsi="Lato" w:cs="Lato"/>
+          <w:color w:val="000000"/>
+          <w:sz w:val="24"/>
+          <w:szCs w:val="24"/>
+        </w:rPr>
+        <w:t>hệ thống.</w:t>
+      </w:r>
+      <w:r>
+        <w:rPr>
+          <w:rFonts w:ascii="Lato" w:hAnsi="Lato" w:cs="Lato"/>
+          <w:color w:val="000000"/>
+          <w:sz w:val="24"/>
+          <w:szCs w:val="24"/>
+        </w:rPr>
+        <w:t xml:space="preserve"> </w:t>
+      </w:r>
+      <w:r>
+        <w:rPr>
+          <w:rFonts w:ascii="Lato" w:hAnsi="Lato" w:cs="Lato"/>
+          <w:color w:val="000000"/>
+          <w:sz w:val="24"/>
+          <w:szCs w:val="24"/>
+        </w:rPr>
+        <w:t>Các quản lý kho</w:t>
+      </w:r>
+      <w:r>
+        <w:rPr>
+          <w:rFonts w:ascii="Lato" w:hAnsi="Lato" w:cs="Lato"/>
+          <w:color w:val="000000"/>
+          <w:sz w:val="24"/>
+          <w:szCs w:val="24"/>
+        </w:rPr>
+        <w:t xml:space="preserve"> sẽ</w:t>
+      </w:r>
+      <w:r>
+        <w:rPr>
+          <w:rFonts w:ascii="Lato" w:hAnsi="Lato" w:cs="Lato"/>
+          <w:color w:val="000000"/>
+          <w:sz w:val="24"/>
+          <w:szCs w:val="24"/>
+        </w:rPr>
+        <w:t xml:space="preserve"> tiếp nhận yêu cầu và </w:t>
+      </w:r>
+      <w:r>
+        <w:rPr>
+          <w:rFonts w:ascii="Lato" w:hAnsi="Lato" w:cs="Lato"/>
+          <w:color w:val="000000"/>
+          <w:sz w:val="24"/>
+          <w:szCs w:val="24"/>
+        </w:rPr>
+        <w:t>một nhân viên quản lý</w:t>
+      </w:r>
+      <w:r>
+        <w:rPr>
+          <w:rFonts w:ascii="Lato" w:hAnsi="Lato" w:cs="Lato"/>
+          <w:color w:val="000000"/>
+          <w:sz w:val="24"/>
+          <w:szCs w:val="24"/>
+        </w:rPr>
+        <w:t xml:space="preserve"> kho</w:t>
+      </w:r>
+      <w:r>
+        <w:rPr>
+          <w:rFonts w:ascii="Lato" w:hAnsi="Lato" w:cs="Lato"/>
+          <w:color w:val="000000"/>
+          <w:sz w:val="24"/>
+          <w:szCs w:val="24"/>
+        </w:rPr>
+        <w:t xml:space="preserve"> đáp ứng được yêu cầu</w:t>
+      </w:r>
+      <w:r>
+        <w:rPr>
+          <w:rFonts w:ascii="Lato" w:hAnsi="Lato" w:cs="Lato"/>
+          <w:color w:val="000000"/>
+          <w:sz w:val="24"/>
+          <w:szCs w:val="24"/>
+        </w:rPr>
+        <w:t xml:space="preserve"> sẽ </w:t>
+      </w:r>
+      <w:r>
+        <w:rPr>
+          <w:rFonts w:ascii="Lato" w:hAnsi="Lato" w:cs="Lato"/>
+          <w:color w:val="000000"/>
+          <w:sz w:val="24"/>
+          <w:szCs w:val="24"/>
+        </w:rPr>
+        <w:t>lập ra phiếu xuất hàng để xuất hàng đến siêu thị đó</w:t>
+      </w:r>
+      <w:r>
+        <w:rPr>
+          <w:rFonts w:ascii="Lato" w:hAnsi="Lato" w:cs="Lato"/>
+          <w:color w:val="000000"/>
+          <w:sz w:val="24"/>
+          <w:szCs w:val="24"/>
+        </w:rPr>
+        <w:t>.</w:t>
       </w:r>
     </w:p>
     <w:p>
@@ -5558,7 +5654,6 @@
           <w:color w:val="000000"/>
           <w:sz w:val="24"/>
           <w:szCs w:val="24"/>
-          <w:highlight w:val="yellow"/>
         </w:rPr>
       </w:pPr>
     </w:p>
@@ -5575,7 +5670,6 @@
           <w:color w:val="000000"/>
           <w:sz w:val="24"/>
           <w:szCs w:val="24"/>
-          <w:highlight w:val="yellow"/>
         </w:rPr>
       </w:pPr>
       <w:r>
@@ -5584,9 +5678,44 @@
           <w:color w:val="000000"/>
           <w:sz w:val="24"/>
           <w:szCs w:val="24"/>
-          <w:highlight w:val="yellow"/>
-        </w:rPr>
-        <w:t>Khi kho muốn nhập thêm sản phẩm thì sẽ lập ra phiếu nhập hàng và gửi đến nhà cung cấp.</w:t>
+        </w:rPr>
+        <w:t xml:space="preserve">Khi kho muốn nhập thêm sản phẩm thì </w:t>
+      </w:r>
+      <w:r>
+        <w:rPr>
+          <w:rFonts w:ascii="Lato" w:hAnsi="Lato" w:cs="Lato"/>
+          <w:color w:val="000000"/>
+          <w:sz w:val="24"/>
+          <w:szCs w:val="24"/>
+        </w:rPr>
+        <w:t xml:space="preserve">nhân viên quản lý kho </w:t>
+      </w:r>
+      <w:r>
+        <w:rPr>
+          <w:rFonts w:ascii="Lato" w:hAnsi="Lato" w:cs="Lato"/>
+          <w:color w:val="000000"/>
+          <w:sz w:val="24"/>
+          <w:szCs w:val="24"/>
+        </w:rPr>
+        <w:t>sẽ lập ra phiếu</w:t>
+      </w:r>
+      <w:r>
+        <w:rPr>
+          <w:rFonts w:ascii="Lato" w:hAnsi="Lato" w:cs="Lato"/>
+          <w:color w:val="000000"/>
+          <w:sz w:val="24"/>
+          <w:szCs w:val="24"/>
+        </w:rPr>
+        <w:t xml:space="preserve"> xin</w:t>
+      </w:r>
+      <w:r>
+        <w:rPr>
+          <w:rFonts w:ascii="Lato" w:hAnsi="Lato" w:cs="Lato"/>
+          <w:color w:val="000000"/>
+          <w:sz w:val="24"/>
+          <w:szCs w:val="24"/>
+        </w:rPr>
+        <w:t xml:space="preserve"> nhập hàng và gửi đến nhà cung cấp.</w:t>
       </w:r>
     </w:p>
     <w:p>
@@ -5602,7 +5731,6 @@
           <w:color w:val="000000"/>
           <w:sz w:val="24"/>
           <w:szCs w:val="24"/>
-          <w:highlight w:val="yellow"/>
         </w:rPr>
       </w:pPr>
     </w:p>
@@ -5620,17 +5748,15 @@
           <w:bCs/>
           <w:sz w:val="24"/>
           <w:szCs w:val="24"/>
-          <w:highlight w:val="yellow"/>
-        </w:rPr>
-      </w:pPr>
-      <w:r>
-        <w:rPr>
-          <w:rFonts w:ascii="Lato" w:hAnsi="Lato" w:cs="Lato"/>
-          <w:b/>
-          <w:bCs/>
-          <w:sz w:val="24"/>
-          <w:szCs w:val="24"/>
-          <w:highlight w:val="yellow"/>
+        </w:rPr>
+      </w:pPr>
+      <w:r>
+        <w:rPr>
+          <w:rFonts w:ascii="Lato" w:hAnsi="Lato" w:cs="Lato"/>
+          <w:b/>
+          <w:bCs/>
+          <w:sz w:val="24"/>
+          <w:szCs w:val="24"/>
         </w:rPr>
         <w:t>Nhà cung cấp</w:t>
       </w:r>
@@ -5650,9 +5776,16 @@
           <w:rFonts w:ascii="Lato" w:hAnsi="Lato" w:cs="Lato"/>
           <w:sz w:val="24"/>
           <w:szCs w:val="24"/>
-          <w:highlight w:val="yellow"/>
         </w:rPr>
         <w:t>Sau khi nhà cung cấp nhận được phiếu yêu cầu nhập hàng từ kho, nhà cung cấp sẽ tiến hàng chở hàng tới kho đó</w:t>
+      </w:r>
+      <w:r>
+        <w:rPr>
+          <w:rFonts w:ascii="Lato" w:hAnsi="Lato" w:cs="Lato"/>
+          <w:sz w:val="24"/>
+          <w:szCs w:val="24"/>
+        </w:rPr>
+        <w:t>.</w:t>
       </w:r>
     </w:p>
     <w:p>
@@ -5838,6 +5971,7 @@
           <w:b/>
           <w:bCs/>
         </w:rPr>
+        <w:lastRenderedPageBreak/>
         <w:t>LẬP TRÌNH MÔ PHỎNG</w:t>
       </w:r>
     </w:p>
@@ -8049,7 +8183,6 @@
     <w:sig w:usb0="E0002EFF" w:usb1="C000785B" w:usb2="00000009" w:usb3="00000000" w:csb0="000001FF" w:csb1="00000000"/>
   </w:font>
   <w:font w:name="Arial">
-    <w:altName w:val="Arial"/>
     <w:panose1 w:val="020B0604020202020204"/>
     <w:charset w:val="00"/>
     <w:family w:val="swiss"/>
@@ -8128,6 +8261,7 @@
   <w:rsids>
     <w:rsidRoot w:val="00CD6B9D"/>
     <w:rsid w:val="000F1047"/>
+    <w:rsid w:val="00192CF5"/>
     <w:rsid w:val="00233143"/>
     <w:rsid w:val="00462261"/>
     <w:rsid w:val="004C5361"/>

</xml_diff>

<commit_message>
Thiết kế dữ liệu conceptual Commit
Hoàn thành thiết kế dữ liệu ở mức conceptual (ER Conceptual + ER Implementational)
</commit_message>
<xml_diff>
--- a/Report/Report.docx
+++ b/Report/Report.docx
@@ -1879,6 +1879,28 @@
     </w:p>
     <w:p>
       <w:pPr>
+        <w:jc w:val="center"/>
+        <w:rPr>
+          <w:rFonts w:ascii="Lato" w:hAnsi="Lato" w:cs="Lato"/>
+          <w:b/>
+          <w:bCs/>
+          <w:sz w:val="30"/>
+          <w:szCs w:val="30"/>
+        </w:rPr>
+      </w:pPr>
+      <w:r>
+        <w:rPr>
+          <w:rFonts w:ascii="Lato" w:hAnsi="Lato" w:cs="Lato"/>
+          <w:b/>
+          <w:bCs/>
+          <w:sz w:val="30"/>
+          <w:szCs w:val="30"/>
+        </w:rPr>
+        <w:t>THỐNG KÊ MỨC ĐỘ ĐÓNG GÓP TỪ GITHUB</w:t>
+      </w:r>
+    </w:p>
+    <w:p>
+      <w:pPr>
         <w:rPr>
           <w:rFonts w:ascii="Lato" w:hAnsi="Lato" w:cs="Lato"/>
         </w:rPr>
@@ -5584,43 +5606,7 @@
           <w:sz w:val="24"/>
           <w:szCs w:val="24"/>
         </w:rPr>
-        <w:t xml:space="preserve"> tiếp nhận yêu cầu và </w:t>
-      </w:r>
-      <w:r>
-        <w:rPr>
-          <w:rFonts w:ascii="Lato" w:hAnsi="Lato" w:cs="Lato"/>
-          <w:color w:val="000000"/>
-          <w:sz w:val="24"/>
-          <w:szCs w:val="24"/>
-        </w:rPr>
-        <w:t>một nhân viên quản lý</w:t>
-      </w:r>
-      <w:r>
-        <w:rPr>
-          <w:rFonts w:ascii="Lato" w:hAnsi="Lato" w:cs="Lato"/>
-          <w:color w:val="000000"/>
-          <w:sz w:val="24"/>
-          <w:szCs w:val="24"/>
-        </w:rPr>
-        <w:t xml:space="preserve"> kho</w:t>
-      </w:r>
-      <w:r>
-        <w:rPr>
-          <w:rFonts w:ascii="Lato" w:hAnsi="Lato" w:cs="Lato"/>
-          <w:color w:val="000000"/>
-          <w:sz w:val="24"/>
-          <w:szCs w:val="24"/>
-        </w:rPr>
-        <w:t xml:space="preserve"> đáp ứng được yêu cầu</w:t>
-      </w:r>
-      <w:r>
-        <w:rPr>
-          <w:rFonts w:ascii="Lato" w:hAnsi="Lato" w:cs="Lato"/>
-          <w:color w:val="000000"/>
-          <w:sz w:val="24"/>
-          <w:szCs w:val="24"/>
-        </w:rPr>
-        <w:t xml:space="preserve"> sẽ </w:t>
+        <w:t xml:space="preserve"> tiếp nhận yêu cầu và một nhân viên quản lý kho đáp ứng được yêu cầu sẽ </w:t>
       </w:r>
       <w:r>
         <w:rPr>
@@ -5792,20 +5778,6 @@
       <w:pPr>
         <w:pStyle w:val="ListParagraph"/>
         <w:ind w:left="1440"/>
-        <w:rPr>
-          <w:rFonts w:ascii="Lato" w:hAnsi="Lato" w:cs="Lato"/>
-          <w:b/>
-          <w:bCs/>
-          <w:sz w:val="28"/>
-          <w:szCs w:val="28"/>
-          <w:u w:val="single"/>
-        </w:rPr>
-      </w:pPr>
-    </w:p>
-    <w:p>
-      <w:pPr>
-        <w:pStyle w:val="ListParagraph"/>
-        <w:ind w:left="1080"/>
         <w:rPr>
           <w:rFonts w:ascii="Lato" w:hAnsi="Lato" w:cs="Lato"/>
           <w:b/>
@@ -5843,6 +5815,50 @@
           <w:szCs w:val="28"/>
           <w:u w:val="single"/>
         </w:rPr>
+        <w:t>Chức năng hệ thống</w:t>
+      </w:r>
+    </w:p>
+    <w:p>
+      <w:pPr>
+        <w:pStyle w:val="ListParagraph"/>
+        <w:ind w:left="1080"/>
+        <w:rPr>
+          <w:rFonts w:ascii="Lato" w:hAnsi="Lato" w:cs="Lato"/>
+          <w:b/>
+          <w:bCs/>
+          <w:sz w:val="28"/>
+          <w:szCs w:val="28"/>
+          <w:u w:val="single"/>
+        </w:rPr>
+      </w:pPr>
+    </w:p>
+    <w:p>
+      <w:pPr>
+        <w:pStyle w:val="ListParagraph"/>
+        <w:numPr>
+          <w:ilvl w:val="0"/>
+          <w:numId w:val="6"/>
+        </w:numPr>
+        <w:ind w:left="720" w:hanging="360"/>
+        <w:outlineLvl w:val="1"/>
+        <w:rPr>
+          <w:rFonts w:ascii="Lato" w:hAnsi="Lato" w:cs="Lato"/>
+          <w:b/>
+          <w:bCs/>
+          <w:sz w:val="28"/>
+          <w:szCs w:val="28"/>
+          <w:u w:val="single"/>
+        </w:rPr>
+      </w:pPr>
+      <w:r>
+        <w:rPr>
+          <w:rFonts w:ascii="Lato" w:hAnsi="Lato" w:cs="Lato"/>
+          <w:b/>
+          <w:bCs/>
+          <w:sz w:val="28"/>
+          <w:szCs w:val="28"/>
+          <w:u w:val="single"/>
+        </w:rPr>
         <w:t>Tần suất thực hiện</w:t>
       </w:r>
     </w:p>
@@ -5878,6 +5894,366 @@
         <w:t>THIẾT KẾ DỮ LIỆU</w:t>
       </w:r>
     </w:p>
+    <w:p>
+      <w:pPr>
+        <w:pStyle w:val="ListParagraph"/>
+        <w:numPr>
+          <w:ilvl w:val="0"/>
+          <w:numId w:val="9"/>
+        </w:numPr>
+        <w:ind w:left="720" w:hanging="360"/>
+        <w:outlineLvl w:val="1"/>
+        <w:rPr>
+          <w:rFonts w:ascii="Lato" w:hAnsi="Lato" w:cs="Lato"/>
+          <w:b/>
+          <w:bCs/>
+          <w:sz w:val="28"/>
+          <w:szCs w:val="28"/>
+          <w:u w:val="single"/>
+        </w:rPr>
+      </w:pPr>
+      <w:r>
+        <w:rPr>
+          <w:rFonts w:ascii="Lato" w:hAnsi="Lato" w:cs="Lato"/>
+          <w:b/>
+          <w:bCs/>
+          <w:sz w:val="28"/>
+          <w:szCs w:val="28"/>
+          <w:u w:val="single"/>
+        </w:rPr>
+        <w:t>Mô</w:t>
+      </w:r>
+      <w:r>
+        <w:rPr>
+          <w:rFonts w:ascii="Lato" w:hAnsi="Lato" w:cs="Lato"/>
+          <w:b/>
+          <w:bCs/>
+          <w:sz w:val="28"/>
+          <w:szCs w:val="28"/>
+          <w:u w:val="single"/>
+        </w:rPr>
+        <w:t xml:space="preserve"> hình ER</w:t>
+      </w:r>
+    </w:p>
+    <w:p>
+      <w:pPr>
+        <w:pStyle w:val="ListParagraph"/>
+        <w:rPr>
+          <w:rFonts w:ascii="Lato" w:hAnsi="Lato" w:cs="Lato"/>
+          <w:sz w:val="24"/>
+          <w:szCs w:val="24"/>
+        </w:rPr>
+      </w:pPr>
+      <w:hyperlink r:id="rId12" w:history="1">
+        <w:r>
+          <w:rPr>
+            <w:rStyle w:val="Hyperlink"/>
+            <w:rFonts w:ascii="Lato" w:hAnsi="Lato" w:cs="Lato"/>
+            <w:sz w:val="24"/>
+            <w:szCs w:val="24"/>
+          </w:rPr>
+          <w:t>Conceptual</w:t>
+        </w:r>
+      </w:hyperlink>
+    </w:p>
+    <w:p>
+      <w:pPr>
+        <w:pStyle w:val="ListParagraph"/>
+        <w:ind w:left="-1350"/>
+        <w:rPr>
+          <w:rFonts w:ascii="Lato" w:hAnsi="Lato" w:cs="Lato"/>
+          <w:sz w:val="24"/>
+          <w:szCs w:val="24"/>
+        </w:rPr>
+      </w:pPr>
+      <w:r>
+        <w:rPr>
+          <w:rFonts w:ascii="Lato" w:hAnsi="Lato" w:cs="Lato"/>
+          <w:noProof/>
+          <w:sz w:val="24"/>
+          <w:szCs w:val="24"/>
+        </w:rPr>
+        <w:lastRenderedPageBreak/>
+        <w:drawing>
+          <wp:inline distT="0" distB="0" distL="0" distR="0" wp14:anchorId="04CDBA8D" wp14:editId="432FE361">
+            <wp:extent cx="7642860" cy="4027199"/>
+            <wp:effectExtent l="0" t="0" r="0" b="0"/>
+            <wp:docPr id="4" name="Picture 4" descr="Diagram&#10;&#10;Description automatically generated"/>
+            <wp:cNvGraphicFramePr>
+              <a:graphicFrameLocks xmlns:a="http://schemas.openxmlformats.org/drawingml/2006/main" noChangeAspect="1"/>
+            </wp:cNvGraphicFramePr>
+            <a:graphic xmlns:a="http://schemas.openxmlformats.org/drawingml/2006/main">
+              <a:graphicData uri="http://schemas.openxmlformats.org/drawingml/2006/picture">
+                <pic:pic xmlns:pic="http://schemas.openxmlformats.org/drawingml/2006/picture">
+                  <pic:nvPicPr>
+                    <pic:cNvPr id="4" name="Picture 4" descr="Diagram&#10;&#10;Description automatically generated"/>
+                    <pic:cNvPicPr/>
+                  </pic:nvPicPr>
+                  <pic:blipFill>
+                    <a:blip r:embed="rId13" cstate="print">
+                      <a:extLst>
+                        <a:ext uri="{28A0092B-C50C-407E-A947-70E740481C1C}">
+                          <a14:useLocalDpi xmlns:a14="http://schemas.microsoft.com/office/drawing/2010/main" val="0"/>
+                        </a:ext>
+                      </a:extLst>
+                    </a:blip>
+                    <a:stretch>
+                      <a:fillRect/>
+                    </a:stretch>
+                  </pic:blipFill>
+                  <pic:spPr>
+                    <a:xfrm>
+                      <a:off x="0" y="0"/>
+                      <a:ext cx="7646745" cy="4029246"/>
+                    </a:xfrm>
+                    <a:prstGeom prst="rect">
+                      <a:avLst/>
+                    </a:prstGeom>
+                  </pic:spPr>
+                </pic:pic>
+              </a:graphicData>
+            </a:graphic>
+          </wp:inline>
+        </w:drawing>
+      </w:r>
+    </w:p>
+    <w:p>
+      <w:pPr>
+        <w:pStyle w:val="ListParagraph"/>
+        <w:rPr>
+          <w:rFonts w:ascii="Lato" w:hAnsi="Lato" w:cs="Lato"/>
+          <w:sz w:val="24"/>
+          <w:szCs w:val="24"/>
+        </w:rPr>
+      </w:pPr>
+    </w:p>
+    <w:p>
+      <w:pPr>
+        <w:pStyle w:val="ListParagraph"/>
+        <w:rPr>
+          <w:rFonts w:ascii="Lato" w:hAnsi="Lato" w:cs="Lato"/>
+          <w:sz w:val="24"/>
+          <w:szCs w:val="24"/>
+        </w:rPr>
+      </w:pPr>
+    </w:p>
+    <w:p>
+      <w:pPr>
+        <w:pStyle w:val="ListParagraph"/>
+        <w:rPr>
+          <w:rFonts w:ascii="Lato" w:hAnsi="Lato" w:cs="Lato"/>
+          <w:sz w:val="24"/>
+          <w:szCs w:val="24"/>
+        </w:rPr>
+      </w:pPr>
+      <w:hyperlink r:id="rId14" w:history="1">
+        <w:r>
+          <w:rPr>
+            <w:rStyle w:val="Hyperlink"/>
+            <w:rFonts w:ascii="Lato" w:hAnsi="Lato" w:cs="Lato"/>
+            <w:sz w:val="24"/>
+            <w:szCs w:val="24"/>
+          </w:rPr>
+          <w:t>Implement</w:t>
+        </w:r>
+        <w:r>
+          <w:rPr>
+            <w:rStyle w:val="Hyperlink"/>
+            <w:rFonts w:ascii="Lato" w:hAnsi="Lato" w:cs="Lato"/>
+            <w:sz w:val="24"/>
+            <w:szCs w:val="24"/>
+          </w:rPr>
+          <w:t>ational</w:t>
+        </w:r>
+      </w:hyperlink>
+    </w:p>
+    <w:p>
+      <w:pPr>
+        <w:pStyle w:val="ListParagraph"/>
+        <w:ind w:left="-1350"/>
+        <w:rPr>
+          <w:rFonts w:ascii="Lato" w:hAnsi="Lato" w:cs="Lato"/>
+          <w:sz w:val="24"/>
+          <w:szCs w:val="24"/>
+        </w:rPr>
+      </w:pPr>
+      <w:r>
+        <w:rPr>
+          <w:rFonts w:ascii="Lato" w:hAnsi="Lato" w:cs="Lato"/>
+          <w:noProof/>
+          <w:sz w:val="24"/>
+          <w:szCs w:val="24"/>
+        </w:rPr>
+        <w:lastRenderedPageBreak/>
+        <w:drawing>
+          <wp:inline distT="0" distB="0" distL="0" distR="0" wp14:anchorId="04D2919B" wp14:editId="55517DD1">
+            <wp:extent cx="7642860" cy="4638791"/>
+            <wp:effectExtent l="0" t="0" r="0" b="0"/>
+            <wp:docPr id="5" name="Picture 5" descr="Diagram, schematic&#10;&#10;Description automatically generated"/>
+            <wp:cNvGraphicFramePr>
+              <a:graphicFrameLocks xmlns:a="http://schemas.openxmlformats.org/drawingml/2006/main" noChangeAspect="1"/>
+            </wp:cNvGraphicFramePr>
+            <a:graphic xmlns:a="http://schemas.openxmlformats.org/drawingml/2006/main">
+              <a:graphicData uri="http://schemas.openxmlformats.org/drawingml/2006/picture">
+                <pic:pic xmlns:pic="http://schemas.openxmlformats.org/drawingml/2006/picture">
+                  <pic:nvPicPr>
+                    <pic:cNvPr id="5" name="Picture 5" descr="Diagram, schematic&#10;&#10;Description automatically generated"/>
+                    <pic:cNvPicPr/>
+                  </pic:nvPicPr>
+                  <pic:blipFill>
+                    <a:blip r:embed="rId15" cstate="print">
+                      <a:extLst>
+                        <a:ext uri="{28A0092B-C50C-407E-A947-70E740481C1C}">
+                          <a14:useLocalDpi xmlns:a14="http://schemas.microsoft.com/office/drawing/2010/main" val="0"/>
+                        </a:ext>
+                      </a:extLst>
+                    </a:blip>
+                    <a:stretch>
+                      <a:fillRect/>
+                    </a:stretch>
+                  </pic:blipFill>
+                  <pic:spPr>
+                    <a:xfrm>
+                      <a:off x="0" y="0"/>
+                      <a:ext cx="7647749" cy="4641758"/>
+                    </a:xfrm>
+                    <a:prstGeom prst="rect">
+                      <a:avLst/>
+                    </a:prstGeom>
+                  </pic:spPr>
+                </pic:pic>
+              </a:graphicData>
+            </a:graphic>
+          </wp:inline>
+        </w:drawing>
+      </w:r>
+    </w:p>
+    <w:p>
+      <w:pPr>
+        <w:pStyle w:val="ListParagraph"/>
+        <w:rPr>
+          <w:rFonts w:ascii="Lato" w:hAnsi="Lato" w:cs="Lato"/>
+          <w:sz w:val="24"/>
+          <w:szCs w:val="24"/>
+        </w:rPr>
+      </w:pPr>
+    </w:p>
+    <w:p>
+      <w:pPr>
+        <w:pStyle w:val="ListParagraph"/>
+        <w:numPr>
+          <w:ilvl w:val="0"/>
+          <w:numId w:val="9"/>
+        </w:numPr>
+        <w:ind w:left="720" w:hanging="360"/>
+        <w:outlineLvl w:val="1"/>
+        <w:rPr>
+          <w:rFonts w:ascii="Lato" w:hAnsi="Lato" w:cs="Lato"/>
+          <w:b/>
+          <w:bCs/>
+          <w:sz w:val="28"/>
+          <w:szCs w:val="28"/>
+          <w:u w:val="single"/>
+        </w:rPr>
+      </w:pPr>
+      <w:r>
+        <w:rPr>
+          <w:rFonts w:ascii="Lato" w:hAnsi="Lato" w:cs="Lato"/>
+          <w:b/>
+          <w:bCs/>
+          <w:sz w:val="28"/>
+          <w:szCs w:val="28"/>
+          <w:u w:val="single"/>
+        </w:rPr>
+        <w:t>Phụ thuộc hàm</w:t>
+      </w:r>
+    </w:p>
+    <w:p>
+      <w:pPr>
+        <w:pStyle w:val="ListParagraph"/>
+        <w:rPr>
+          <w:rFonts w:ascii="Lato" w:hAnsi="Lato" w:cs="Lato"/>
+          <w:b/>
+          <w:bCs/>
+          <w:sz w:val="28"/>
+          <w:szCs w:val="28"/>
+          <w:u w:val="single"/>
+        </w:rPr>
+      </w:pPr>
+    </w:p>
+    <w:p>
+      <w:pPr>
+        <w:pStyle w:val="ListParagraph"/>
+        <w:numPr>
+          <w:ilvl w:val="0"/>
+          <w:numId w:val="9"/>
+        </w:numPr>
+        <w:ind w:left="720" w:hanging="360"/>
+        <w:outlineLvl w:val="1"/>
+        <w:rPr>
+          <w:rFonts w:ascii="Lato" w:hAnsi="Lato" w:cs="Lato"/>
+          <w:b/>
+          <w:bCs/>
+          <w:sz w:val="28"/>
+          <w:szCs w:val="28"/>
+          <w:u w:val="single"/>
+        </w:rPr>
+      </w:pPr>
+      <w:r>
+        <w:rPr>
+          <w:rFonts w:ascii="Lato" w:hAnsi="Lato" w:cs="Lato"/>
+          <w:b/>
+          <w:bCs/>
+          <w:sz w:val="28"/>
+          <w:szCs w:val="28"/>
+          <w:u w:val="single"/>
+        </w:rPr>
+        <w:t>Lược đồ quan hệ</w:t>
+      </w:r>
+    </w:p>
+    <w:p>
+      <w:pPr>
+        <w:pStyle w:val="ListParagraph"/>
+        <w:rPr>
+          <w:rFonts w:ascii="Lato" w:hAnsi="Lato" w:cs="Lato"/>
+          <w:b/>
+          <w:bCs/>
+          <w:sz w:val="28"/>
+          <w:szCs w:val="28"/>
+          <w:u w:val="single"/>
+        </w:rPr>
+      </w:pPr>
+    </w:p>
+    <w:p>
+      <w:pPr>
+        <w:pStyle w:val="ListParagraph"/>
+        <w:numPr>
+          <w:ilvl w:val="0"/>
+          <w:numId w:val="9"/>
+        </w:numPr>
+        <w:ind w:left="720" w:hanging="360"/>
+        <w:outlineLvl w:val="1"/>
+        <w:rPr>
+          <w:rFonts w:ascii="Lato" w:hAnsi="Lato" w:cs="Lato"/>
+          <w:b/>
+          <w:bCs/>
+          <w:sz w:val="28"/>
+          <w:szCs w:val="28"/>
+          <w:u w:val="single"/>
+        </w:rPr>
+      </w:pPr>
+      <w:r>
+        <w:rPr>
+          <w:rFonts w:ascii="Lato" w:hAnsi="Lato" w:cs="Lato"/>
+          <w:b/>
+          <w:bCs/>
+          <w:sz w:val="28"/>
+          <w:szCs w:val="28"/>
+          <w:u w:val="single"/>
+        </w:rPr>
+        <w:t>Vật lý</w:t>
+      </w:r>
+    </w:p>
     <w:p/>
     <w:p>
       <w:pPr>
@@ -5899,10 +6275,57 @@
           <w:b/>
           <w:bCs/>
         </w:rPr>
-        <w:t>CÀI ĐẶT VÀO HỆ THỐNG &amp; RÀNG BUỘC TOÀN VẸN</w:t>
-      </w:r>
-    </w:p>
-    <w:p/>
+        <w:t>RÀNG BUỘC TOÀN VẸN</w:t>
+      </w:r>
+    </w:p>
+    <w:p>
+      <w:pPr>
+        <w:pStyle w:val="ListParagraph"/>
+        <w:numPr>
+          <w:ilvl w:val="0"/>
+          <w:numId w:val="10"/>
+        </w:numPr>
+        <w:ind w:hanging="180"/>
+        <w:rPr>
+          <w:u w:val="single"/>
+        </w:rPr>
+      </w:pPr>
+      <w:r>
+        <w:rPr>
+          <w:rFonts w:ascii="Lato" w:hAnsi="Lato" w:cs="Lato"/>
+          <w:b/>
+          <w:bCs/>
+          <w:sz w:val="28"/>
+          <w:szCs w:val="28"/>
+          <w:u w:val="single"/>
+        </w:rPr>
+        <w:t>Bảng tầm ảnh hưởng</w:t>
+      </w:r>
+    </w:p>
+    <w:p>
+      <w:pPr>
+        <w:pStyle w:val="ListParagraph"/>
+        <w:numPr>
+          <w:ilvl w:val="0"/>
+          <w:numId w:val="10"/>
+        </w:numPr>
+        <w:ind w:hanging="180"/>
+        <w:rPr>
+          <w:u w:val="single"/>
+        </w:rPr>
+      </w:pPr>
+      <w:r>
+        <w:rPr>
+          <w:rFonts w:ascii="Lato" w:hAnsi="Lato" w:cs="Lato"/>
+          <w:b/>
+          <w:bCs/>
+          <w:sz w:val="28"/>
+          <w:szCs w:val="28"/>
+          <w:u w:val="single"/>
+        </w:rPr>
+        <w:t>Ràng buộc toàn vẹn</w:t>
+      </w:r>
+    </w:p>
     <w:p>
       <w:pPr>
         <w:pStyle w:val="Heading1"/>
@@ -5923,9 +6346,11 @@
           <w:b/>
           <w:bCs/>
         </w:rPr>
-        <w:t>THỰC NGHIỆM</w:t>
-      </w:r>
-    </w:p>
+        <w:lastRenderedPageBreak/>
+        <w:t xml:space="preserve">CÀI ĐẶT BẢNG DỮ LIỆU CÙNG SỐ LƯỢNG LỚN DỮ LIỆU VÀO HỆ QUẢN TRỊ </w:t>
+      </w:r>
+    </w:p>
+    <w:p/>
     <w:p/>
     <w:p>
       <w:pPr>
@@ -5947,9 +6372,18 @@
           <w:b/>
           <w:bCs/>
         </w:rPr>
-        <w:t>GIẢI PHÁP CẢI THIỆN</w:t>
-      </w:r>
-    </w:p>
+        <w:t>THỰC NGHIỆM</w:t>
+      </w:r>
+      <w:r>
+        <w:rPr>
+          <w:rFonts w:ascii="Lato" w:hAnsi="Lato" w:cs="Lato"/>
+          <w:b/>
+          <w:bCs/>
+        </w:rPr>
+        <w:t xml:space="preserve"> TRUY VẤN </w:t>
+      </w:r>
+    </w:p>
+    <w:p/>
     <w:p/>
     <w:p>
       <w:pPr>
@@ -5971,19 +6405,165 @@
           <w:b/>
           <w:bCs/>
         </w:rPr>
-        <w:lastRenderedPageBreak/>
+        <w:t>GIẢI PHÁP CẢI THIỆN</w:t>
+      </w:r>
+    </w:p>
+    <w:p/>
+    <w:p/>
+    <w:p>
+      <w:pPr>
+        <w:pStyle w:val="Heading1"/>
+        <w:numPr>
+          <w:ilvl w:val="0"/>
+          <w:numId w:val="3"/>
+        </w:numPr>
+        <w:ind w:left="360"/>
+        <w:rPr>
+          <w:rFonts w:ascii="Lato" w:hAnsi="Lato" w:cs="Lato"/>
+          <w:b/>
+          <w:bCs/>
+        </w:rPr>
+      </w:pPr>
+      <w:r>
+        <w:rPr>
+          <w:rFonts w:ascii="Lato" w:hAnsi="Lato" w:cs="Lato"/>
+          <w:b/>
+          <w:bCs/>
+        </w:rPr>
         <w:t>LẬP TRÌNH MÔ PHỎNG</w:t>
       </w:r>
     </w:p>
+    <w:p>
+      <w:pPr>
+        <w:pStyle w:val="ListParagraph"/>
+        <w:numPr>
+          <w:ilvl w:val="0"/>
+          <w:numId w:val="12"/>
+        </w:numPr>
+        <w:rPr>
+          <w:rFonts w:ascii="Lato" w:hAnsi="Lato" w:cs="Lato"/>
+          <w:sz w:val="28"/>
+          <w:szCs w:val="28"/>
+        </w:rPr>
+      </w:pPr>
+      <w:r>
+        <w:rPr>
+          <w:rFonts w:ascii="Lato" w:hAnsi="Lato" w:cs="Lato"/>
+          <w:b/>
+          <w:bCs/>
+          <w:sz w:val="28"/>
+          <w:szCs w:val="28"/>
+          <w:u w:val="single"/>
+        </w:rPr>
+        <w:t>Mô tả website</w:t>
+      </w:r>
+    </w:p>
+    <w:p>
+      <w:pPr>
+        <w:pStyle w:val="ListParagraph"/>
+        <w:numPr>
+          <w:ilvl w:val="0"/>
+          <w:numId w:val="12"/>
+        </w:numPr>
+        <w:rPr>
+          <w:rFonts w:ascii="Lato" w:hAnsi="Lato" w:cs="Lato"/>
+          <w:sz w:val="28"/>
+          <w:szCs w:val="28"/>
+          <w:u w:val="single"/>
+        </w:rPr>
+      </w:pPr>
+      <w:r>
+        <w:rPr>
+          <w:rFonts w:ascii="Lato" w:hAnsi="Lato" w:cs="Lato"/>
+          <w:b/>
+          <w:bCs/>
+          <w:sz w:val="28"/>
+          <w:szCs w:val="28"/>
+          <w:u w:val="single"/>
+        </w:rPr>
+        <w:t xml:space="preserve">Layout  </w:t>
+      </w:r>
+    </w:p>
+    <w:p>
+      <w:pPr>
+        <w:pStyle w:val="ListParagraph"/>
+        <w:rPr>
+          <w:rFonts w:ascii="Lato" w:hAnsi="Lato" w:cs="Lato"/>
+          <w:sz w:val="28"/>
+          <w:szCs w:val="28"/>
+          <w:u w:val="single"/>
+        </w:rPr>
+      </w:pPr>
+    </w:p>
+    <w:p>
+      <w:pPr>
+        <w:pStyle w:val="Heading1"/>
+        <w:numPr>
+          <w:ilvl w:val="0"/>
+          <w:numId w:val="3"/>
+        </w:numPr>
+        <w:ind w:left="360"/>
+        <w:rPr>
+          <w:rFonts w:ascii="Lato" w:hAnsi="Lato" w:cs="Lato"/>
+          <w:b/>
+          <w:bCs/>
+        </w:rPr>
+      </w:pPr>
+      <w:r>
+        <w:rPr>
+          <w:rFonts w:ascii="Lato" w:hAnsi="Lato" w:cs="Lato"/>
+          <w:b/>
+          <w:bCs/>
+        </w:rPr>
+        <w:t>VIDEO</w:t>
+      </w:r>
+    </w:p>
+    <w:p/>
+    <w:p/>
+    <w:p>
+      <w:pPr>
+        <w:pStyle w:val="Heading1"/>
+        <w:numPr>
+          <w:ilvl w:val="0"/>
+          <w:numId w:val="3"/>
+        </w:numPr>
+        <w:ind w:left="360"/>
+        <w:rPr>
+          <w:rFonts w:ascii="Lato" w:hAnsi="Lato" w:cs="Lato"/>
+          <w:b/>
+          <w:bCs/>
+        </w:rPr>
+      </w:pPr>
+      <w:r>
+        <w:rPr>
+          <w:rFonts w:ascii="Lato" w:hAnsi="Lato" w:cs="Lato"/>
+          <w:b/>
+          <w:bCs/>
+        </w:rPr>
+        <w:t>NGUỒN THAM KHẢO</w:t>
+      </w:r>
+    </w:p>
+    <w:p/>
+    <w:p>
+      <w:pPr>
+        <w:rPr>
+          <w:rFonts w:ascii="Lato" w:hAnsi="Lato" w:cs="Lato"/>
+          <w:sz w:val="28"/>
+          <w:szCs w:val="28"/>
+          <w:u w:val="single"/>
+        </w:rPr>
+      </w:pPr>
+    </w:p>
+    <w:p/>
     <w:p/>
     <w:p/>
     <w:p/>
     <w:p/>
     <w:p/>
     <w:sectPr>
-      <w:headerReference w:type="default" r:id="rId12"/>
-      <w:footerReference w:type="default" r:id="rId13"/>
-      <w:footerReference w:type="first" r:id="rId14"/>
+      <w:headerReference w:type="default" r:id="rId16"/>
+      <w:footerReference w:type="default" r:id="rId17"/>
+      <w:footerReference w:type="first" r:id="rId18"/>
       <w:pgSz w:w="12240" w:h="15840"/>
       <w:pgMar w:top="1440" w:right="1440" w:bottom="1440" w:left="1440" w:header="720" w:footer="720" w:gutter="0"/>
       <w:pgNumType w:start="0"/>
@@ -7032,6 +7612,96 @@
     </w:lvl>
   </w:abstractNum>
   <w:abstractNum w:abstractNumId="4" w15:restartNumberingAfterBreak="0">
+    <w:nsid w:val="338409AF"/>
+    <w:multiLevelType w:val="hybridMultilevel"/>
+    <w:tmpl w:val="B11CF5A2"/>
+    <w:lvl w:ilvl="0" w:tplc="11BCDF1A">
+      <w:start w:val="1"/>
+      <w:numFmt w:val="upperRoman"/>
+      <w:lvlText w:val="%1."/>
+      <w:lvlJc w:val="right"/>
+      <w:pPr>
+        <w:ind w:left="720" w:hanging="360"/>
+      </w:pPr>
+      <w:rPr>
+        <w:b/>
+        <w:bCs/>
+      </w:rPr>
+    </w:lvl>
+    <w:lvl w:ilvl="1" w:tplc="04090019" w:tentative="1">
+      <w:start w:val="1"/>
+      <w:numFmt w:val="lowerLetter"/>
+      <w:lvlText w:val="%2."/>
+      <w:lvlJc w:val="left"/>
+      <w:pPr>
+        <w:ind w:left="1440" w:hanging="360"/>
+      </w:pPr>
+    </w:lvl>
+    <w:lvl w:ilvl="2" w:tplc="0409001B" w:tentative="1">
+      <w:start w:val="1"/>
+      <w:numFmt w:val="lowerRoman"/>
+      <w:lvlText w:val="%3."/>
+      <w:lvlJc w:val="right"/>
+      <w:pPr>
+        <w:ind w:left="2160" w:hanging="180"/>
+      </w:pPr>
+    </w:lvl>
+    <w:lvl w:ilvl="3" w:tplc="0409000F" w:tentative="1">
+      <w:start w:val="1"/>
+      <w:numFmt w:val="decimal"/>
+      <w:lvlText w:val="%4."/>
+      <w:lvlJc w:val="left"/>
+      <w:pPr>
+        <w:ind w:left="2880" w:hanging="360"/>
+      </w:pPr>
+    </w:lvl>
+    <w:lvl w:ilvl="4" w:tplc="04090019" w:tentative="1">
+      <w:start w:val="1"/>
+      <w:numFmt w:val="lowerLetter"/>
+      <w:lvlText w:val="%5."/>
+      <w:lvlJc w:val="left"/>
+      <w:pPr>
+        <w:ind w:left="3600" w:hanging="360"/>
+      </w:pPr>
+    </w:lvl>
+    <w:lvl w:ilvl="5" w:tplc="0409001B" w:tentative="1">
+      <w:start w:val="1"/>
+      <w:numFmt w:val="lowerRoman"/>
+      <w:lvlText w:val="%6."/>
+      <w:lvlJc w:val="right"/>
+      <w:pPr>
+        <w:ind w:left="4320" w:hanging="180"/>
+      </w:pPr>
+    </w:lvl>
+    <w:lvl w:ilvl="6" w:tplc="0409000F" w:tentative="1">
+      <w:start w:val="1"/>
+      <w:numFmt w:val="decimal"/>
+      <w:lvlText w:val="%7."/>
+      <w:lvlJc w:val="left"/>
+      <w:pPr>
+        <w:ind w:left="5040" w:hanging="360"/>
+      </w:pPr>
+    </w:lvl>
+    <w:lvl w:ilvl="7" w:tplc="04090019" w:tentative="1">
+      <w:start w:val="1"/>
+      <w:numFmt w:val="lowerLetter"/>
+      <w:lvlText w:val="%8."/>
+      <w:lvlJc w:val="left"/>
+      <w:pPr>
+        <w:ind w:left="5760" w:hanging="360"/>
+      </w:pPr>
+    </w:lvl>
+    <w:lvl w:ilvl="8" w:tplc="0409001B" w:tentative="1">
+      <w:start w:val="1"/>
+      <w:numFmt w:val="lowerRoman"/>
+      <w:lvlText w:val="%9."/>
+      <w:lvlJc w:val="right"/>
+      <w:pPr>
+        <w:ind w:left="6480" w:hanging="180"/>
+      </w:pPr>
+    </w:lvl>
+  </w:abstractNum>
+  <w:abstractNum w:abstractNumId="5" w15:restartNumberingAfterBreak="0">
     <w:nsid w:val="45C72071"/>
     <w:multiLevelType w:val="hybridMultilevel"/>
     <w:tmpl w:val="714E3FC6"/>
@@ -7144,7 +7814,7 @@
       </w:rPr>
     </w:lvl>
   </w:abstractNum>
-  <w:abstractNum w:abstractNumId="5" w15:restartNumberingAfterBreak="0">
+  <w:abstractNum w:abstractNumId="6" w15:restartNumberingAfterBreak="0">
     <w:nsid w:val="46C07484"/>
     <w:multiLevelType w:val="hybridMultilevel"/>
     <w:tmpl w:val="23CCB6B6"/>
@@ -7257,7 +7927,96 @@
       </w:rPr>
     </w:lvl>
   </w:abstractNum>
-  <w:abstractNum w:abstractNumId="6" w15:restartNumberingAfterBreak="0">
+  <w:abstractNum w:abstractNumId="7" w15:restartNumberingAfterBreak="0">
+    <w:nsid w:val="4C8F467A"/>
+    <w:multiLevelType w:val="hybridMultilevel"/>
+    <w:tmpl w:val="4B92949A"/>
+    <w:lvl w:ilvl="0" w:tplc="1742BFDE">
+      <w:start w:val="1"/>
+      <w:numFmt w:val="upperRoman"/>
+      <w:lvlText w:val="%1."/>
+      <w:lvlJc w:val="left"/>
+      <w:pPr>
+        <w:ind w:left="1080" w:hanging="720"/>
+      </w:pPr>
+      <w:rPr>
+        <w:rFonts w:hint="default"/>
+      </w:rPr>
+    </w:lvl>
+    <w:lvl w:ilvl="1" w:tplc="04090019" w:tentative="1">
+      <w:start w:val="1"/>
+      <w:numFmt w:val="lowerLetter"/>
+      <w:lvlText w:val="%2."/>
+      <w:lvlJc w:val="left"/>
+      <w:pPr>
+        <w:ind w:left="1440" w:hanging="360"/>
+      </w:pPr>
+    </w:lvl>
+    <w:lvl w:ilvl="2" w:tplc="0409001B" w:tentative="1">
+      <w:start w:val="1"/>
+      <w:numFmt w:val="lowerRoman"/>
+      <w:lvlText w:val="%3."/>
+      <w:lvlJc w:val="right"/>
+      <w:pPr>
+        <w:ind w:left="2160" w:hanging="180"/>
+      </w:pPr>
+    </w:lvl>
+    <w:lvl w:ilvl="3" w:tplc="0409000F" w:tentative="1">
+      <w:start w:val="1"/>
+      <w:numFmt w:val="decimal"/>
+      <w:lvlText w:val="%4."/>
+      <w:lvlJc w:val="left"/>
+      <w:pPr>
+        <w:ind w:left="2880" w:hanging="360"/>
+      </w:pPr>
+    </w:lvl>
+    <w:lvl w:ilvl="4" w:tplc="04090019" w:tentative="1">
+      <w:start w:val="1"/>
+      <w:numFmt w:val="lowerLetter"/>
+      <w:lvlText w:val="%5."/>
+      <w:lvlJc w:val="left"/>
+      <w:pPr>
+        <w:ind w:left="3600" w:hanging="360"/>
+      </w:pPr>
+    </w:lvl>
+    <w:lvl w:ilvl="5" w:tplc="0409001B" w:tentative="1">
+      <w:start w:val="1"/>
+      <w:numFmt w:val="lowerRoman"/>
+      <w:lvlText w:val="%6."/>
+      <w:lvlJc w:val="right"/>
+      <w:pPr>
+        <w:ind w:left="4320" w:hanging="180"/>
+      </w:pPr>
+    </w:lvl>
+    <w:lvl w:ilvl="6" w:tplc="0409000F" w:tentative="1">
+      <w:start w:val="1"/>
+      <w:numFmt w:val="decimal"/>
+      <w:lvlText w:val="%7."/>
+      <w:lvlJc w:val="left"/>
+      <w:pPr>
+        <w:ind w:left="5040" w:hanging="360"/>
+      </w:pPr>
+    </w:lvl>
+    <w:lvl w:ilvl="7" w:tplc="04090019" w:tentative="1">
+      <w:start w:val="1"/>
+      <w:numFmt w:val="lowerLetter"/>
+      <w:lvlText w:val="%8."/>
+      <w:lvlJc w:val="left"/>
+      <w:pPr>
+        <w:ind w:left="5760" w:hanging="360"/>
+      </w:pPr>
+    </w:lvl>
+    <w:lvl w:ilvl="8" w:tplc="0409001B" w:tentative="1">
+      <w:start w:val="1"/>
+      <w:numFmt w:val="lowerRoman"/>
+      <w:lvlText w:val="%9."/>
+      <w:lvlJc w:val="right"/>
+      <w:pPr>
+        <w:ind w:left="6480" w:hanging="180"/>
+      </w:pPr>
+    </w:lvl>
+  </w:abstractNum>
+  <w:abstractNum w:abstractNumId="8" w15:restartNumberingAfterBreak="0">
     <w:nsid w:val="564A2A5B"/>
     <w:multiLevelType w:val="hybridMultilevel"/>
     <w:tmpl w:val="87E62352"/>
@@ -7369,7 +8128,7 @@
       </w:rPr>
     </w:lvl>
   </w:abstractNum>
-  <w:abstractNum w:abstractNumId="7" w15:restartNumberingAfterBreak="0">
+  <w:abstractNum w:abstractNumId="9" w15:restartNumberingAfterBreak="0">
     <w:nsid w:val="583E7FC3"/>
     <w:multiLevelType w:val="hybridMultilevel"/>
     <w:tmpl w:val="3B825FDE"/>
@@ -7482,11 +8241,194 @@
       </w:rPr>
     </w:lvl>
   </w:abstractNum>
+  <w:abstractNum w:abstractNumId="10" w15:restartNumberingAfterBreak="0">
+    <w:nsid w:val="638952B0"/>
+    <w:multiLevelType w:val="hybridMultilevel"/>
+    <w:tmpl w:val="F93AD386"/>
+    <w:lvl w:ilvl="0" w:tplc="3544BFEE">
+      <w:start w:val="1"/>
+      <w:numFmt w:val="upperRoman"/>
+      <w:lvlText w:val="%1."/>
+      <w:lvlJc w:val="right"/>
+      <w:pPr>
+        <w:ind w:left="720" w:hanging="360"/>
+      </w:pPr>
+      <w:rPr>
+        <w:b/>
+        <w:bCs/>
+      </w:rPr>
+    </w:lvl>
+    <w:lvl w:ilvl="1" w:tplc="04090019" w:tentative="1">
+      <w:start w:val="1"/>
+      <w:numFmt w:val="lowerLetter"/>
+      <w:lvlText w:val="%2."/>
+      <w:lvlJc w:val="left"/>
+      <w:pPr>
+        <w:ind w:left="1440" w:hanging="360"/>
+      </w:pPr>
+    </w:lvl>
+    <w:lvl w:ilvl="2" w:tplc="0409001B" w:tentative="1">
+      <w:start w:val="1"/>
+      <w:numFmt w:val="lowerRoman"/>
+      <w:lvlText w:val="%3."/>
+      <w:lvlJc w:val="right"/>
+      <w:pPr>
+        <w:ind w:left="2160" w:hanging="180"/>
+      </w:pPr>
+    </w:lvl>
+    <w:lvl w:ilvl="3" w:tplc="0409000F" w:tentative="1">
+      <w:start w:val="1"/>
+      <w:numFmt w:val="decimal"/>
+      <w:lvlText w:val="%4."/>
+      <w:lvlJc w:val="left"/>
+      <w:pPr>
+        <w:ind w:left="2880" w:hanging="360"/>
+      </w:pPr>
+    </w:lvl>
+    <w:lvl w:ilvl="4" w:tplc="04090019" w:tentative="1">
+      <w:start w:val="1"/>
+      <w:numFmt w:val="lowerLetter"/>
+      <w:lvlText w:val="%5."/>
+      <w:lvlJc w:val="left"/>
+      <w:pPr>
+        <w:ind w:left="3600" w:hanging="360"/>
+      </w:pPr>
+    </w:lvl>
+    <w:lvl w:ilvl="5" w:tplc="0409001B" w:tentative="1">
+      <w:start w:val="1"/>
+      <w:numFmt w:val="lowerRoman"/>
+      <w:lvlText w:val="%6."/>
+      <w:lvlJc w:val="right"/>
+      <w:pPr>
+        <w:ind w:left="4320" w:hanging="180"/>
+      </w:pPr>
+    </w:lvl>
+    <w:lvl w:ilvl="6" w:tplc="0409000F" w:tentative="1">
+      <w:start w:val="1"/>
+      <w:numFmt w:val="decimal"/>
+      <w:lvlText w:val="%7."/>
+      <w:lvlJc w:val="left"/>
+      <w:pPr>
+        <w:ind w:left="5040" w:hanging="360"/>
+      </w:pPr>
+    </w:lvl>
+    <w:lvl w:ilvl="7" w:tplc="04090019" w:tentative="1">
+      <w:start w:val="1"/>
+      <w:numFmt w:val="lowerLetter"/>
+      <w:lvlText w:val="%8."/>
+      <w:lvlJc w:val="left"/>
+      <w:pPr>
+        <w:ind w:left="5760" w:hanging="360"/>
+      </w:pPr>
+    </w:lvl>
+    <w:lvl w:ilvl="8" w:tplc="0409001B" w:tentative="1">
+      <w:start w:val="1"/>
+      <w:numFmt w:val="lowerRoman"/>
+      <w:lvlText w:val="%9."/>
+      <w:lvlJc w:val="right"/>
+      <w:pPr>
+        <w:ind w:left="6480" w:hanging="180"/>
+      </w:pPr>
+    </w:lvl>
+  </w:abstractNum>
+  <w:abstractNum w:abstractNumId="11" w15:restartNumberingAfterBreak="0">
+    <w:nsid w:val="63A8781E"/>
+    <w:multiLevelType w:val="hybridMultilevel"/>
+    <w:tmpl w:val="712C318C"/>
+    <w:lvl w:ilvl="0" w:tplc="2C181660">
+      <w:start w:val="1"/>
+      <w:numFmt w:val="upperRoman"/>
+      <w:lvlText w:val="%1."/>
+      <w:lvlJc w:val="right"/>
+      <w:pPr>
+        <w:ind w:left="720" w:hanging="360"/>
+      </w:pPr>
+      <w:rPr>
+        <w:rFonts w:ascii="Lato" w:hAnsi="Lato" w:cs="Lato" w:hint="default"/>
+        <w:b/>
+        <w:bCs/>
+        <w:sz w:val="28"/>
+        <w:szCs w:val="28"/>
+      </w:rPr>
+    </w:lvl>
+    <w:lvl w:ilvl="1" w:tplc="04090019" w:tentative="1">
+      <w:start w:val="1"/>
+      <w:numFmt w:val="lowerLetter"/>
+      <w:lvlText w:val="%2."/>
+      <w:lvlJc w:val="left"/>
+      <w:pPr>
+        <w:ind w:left="1440" w:hanging="360"/>
+      </w:pPr>
+    </w:lvl>
+    <w:lvl w:ilvl="2" w:tplc="0409001B" w:tentative="1">
+      <w:start w:val="1"/>
+      <w:numFmt w:val="lowerRoman"/>
+      <w:lvlText w:val="%3."/>
+      <w:lvlJc w:val="right"/>
+      <w:pPr>
+        <w:ind w:left="2160" w:hanging="180"/>
+      </w:pPr>
+    </w:lvl>
+    <w:lvl w:ilvl="3" w:tplc="0409000F" w:tentative="1">
+      <w:start w:val="1"/>
+      <w:numFmt w:val="decimal"/>
+      <w:lvlText w:val="%4."/>
+      <w:lvlJc w:val="left"/>
+      <w:pPr>
+        <w:ind w:left="2880" w:hanging="360"/>
+      </w:pPr>
+    </w:lvl>
+    <w:lvl w:ilvl="4" w:tplc="04090019" w:tentative="1">
+      <w:start w:val="1"/>
+      <w:numFmt w:val="lowerLetter"/>
+      <w:lvlText w:val="%5."/>
+      <w:lvlJc w:val="left"/>
+      <w:pPr>
+        <w:ind w:left="3600" w:hanging="360"/>
+      </w:pPr>
+    </w:lvl>
+    <w:lvl w:ilvl="5" w:tplc="0409001B" w:tentative="1">
+      <w:start w:val="1"/>
+      <w:numFmt w:val="lowerRoman"/>
+      <w:lvlText w:val="%6."/>
+      <w:lvlJc w:val="right"/>
+      <w:pPr>
+        <w:ind w:left="4320" w:hanging="180"/>
+      </w:pPr>
+    </w:lvl>
+    <w:lvl w:ilvl="6" w:tplc="0409000F" w:tentative="1">
+      <w:start w:val="1"/>
+      <w:numFmt w:val="decimal"/>
+      <w:lvlText w:val="%7."/>
+      <w:lvlJc w:val="left"/>
+      <w:pPr>
+        <w:ind w:left="5040" w:hanging="360"/>
+      </w:pPr>
+    </w:lvl>
+    <w:lvl w:ilvl="7" w:tplc="04090019" w:tentative="1">
+      <w:start w:val="1"/>
+      <w:numFmt w:val="lowerLetter"/>
+      <w:lvlText w:val="%8."/>
+      <w:lvlJc w:val="left"/>
+      <w:pPr>
+        <w:ind w:left="5760" w:hanging="360"/>
+      </w:pPr>
+    </w:lvl>
+    <w:lvl w:ilvl="8" w:tplc="0409001B" w:tentative="1">
+      <w:start w:val="1"/>
+      <w:numFmt w:val="lowerRoman"/>
+      <w:lvlText w:val="%9."/>
+      <w:lvlJc w:val="right"/>
+      <w:pPr>
+        <w:ind w:left="6480" w:hanging="180"/>
+      </w:pPr>
+    </w:lvl>
+  </w:abstractNum>
   <w:num w:numId="1">
-    <w:abstractNumId w:val="4"/>
+    <w:abstractNumId w:val="5"/>
   </w:num>
   <w:num w:numId="2">
-    <w:abstractNumId w:val="6"/>
+    <w:abstractNumId w:val="8"/>
   </w:num>
   <w:num w:numId="3">
     <w:abstractNumId w:val="2"/>
@@ -7501,10 +8443,22 @@
     <w:abstractNumId w:val="0"/>
   </w:num>
   <w:num w:numId="7">
+    <w:abstractNumId w:val="9"/>
+  </w:num>
+  <w:num w:numId="8">
+    <w:abstractNumId w:val="6"/>
+  </w:num>
+  <w:num w:numId="9">
     <w:abstractNumId w:val="7"/>
   </w:num>
-  <w:num w:numId="8">
-    <w:abstractNumId w:val="5"/>
+  <w:num w:numId="10">
+    <w:abstractNumId w:val="11"/>
+  </w:num>
+  <w:num w:numId="11">
+    <w:abstractNumId w:val="10"/>
+  </w:num>
+  <w:num w:numId="12">
+    <w:abstractNumId w:val="4"/>
   </w:num>
 </w:numbering>
 </file>
@@ -8134,6 +9088,18 @@
       <w:szCs w:val="24"/>
     </w:rPr>
   </w:style>
+  <w:style w:type="character" w:styleId="UnresolvedMention">
+    <w:name w:val="Unresolved Mention"/>
+    <w:basedOn w:val="DefaultParagraphFont"/>
+    <w:uiPriority w:val="99"/>
+    <w:semiHidden/>
+    <w:unhideWhenUsed/>
+    <w:rsid w:val="00AA659F"/>
+    <w:rPr>
+      <w:color w:val="605E5C"/>
+      <w:shd w:val="clear" w:color="auto" w:fill="E1DFDD"/>
+    </w:rPr>
+  </w:style>
 </w:styles>
 </file>
 
@@ -8217,6 +9183,13 @@
     <w:pitch w:val="variable"/>
     <w:sig w:usb0="00000000" w:usb1="10000000" w:usb2="00000000" w:usb3="00000000" w:csb0="80000000" w:csb1="00000000"/>
   </w:font>
+  <w:font w:name="Lato">
+    <w:panose1 w:val="020F0502020204030203"/>
+    <w:charset w:val="00"/>
+    <w:family w:val="swiss"/>
+    <w:pitch w:val="variable"/>
+    <w:sig w:usb0="E10002FF" w:usb1="5000ECFF" w:usb2="00000009" w:usb3="00000000" w:csb0="0000019F" w:csb1="00000000"/>
+  </w:font>
   <w:font w:name="Cambria">
     <w:panose1 w:val="02040503050406030204"/>
     <w:charset w:val="00"/>
@@ -8230,13 +9203,6 @@
     <w:family w:val="swiss"/>
     <w:pitch w:val="variable"/>
     <w:sig w:usb0="E1002EFF" w:usb1="C000605B" w:usb2="00000029" w:usb3="00000000" w:csb0="000101FF" w:csb1="00000000"/>
-  </w:font>
-  <w:font w:name="Lato">
-    <w:panose1 w:val="020F0502020204030203"/>
-    <w:charset w:val="00"/>
-    <w:family w:val="swiss"/>
-    <w:pitch w:val="variable"/>
-    <w:sig w:usb0="E10002FF" w:usb1="5000ECFF" w:usb2="00000009" w:usb3="00000000" w:csb0="0000019F" w:csb1="00000000"/>
   </w:font>
   <w:font w:name="Calibri Light">
     <w:panose1 w:val="020F0302020204030204"/>
@@ -8267,6 +9233,7 @@
     <w:rsid w:val="004C5361"/>
     <w:rsid w:val="0072345E"/>
     <w:rsid w:val="00A07A51"/>
+    <w:rsid w:val="00A84BCC"/>
     <w:rsid w:val="00CD6B9D"/>
     <w:rsid w:val="00D72265"/>
     <w:rsid w:val="00DE59D2"/>

</xml_diff>